<commit_message>
- Modification du TP FacteursPremiers - Maj du cours de Cloud de GUIRLE - Modification de la lettre de motivation pour le PPP
</commit_message>
<xml_diff>
--- a/Annee2/stage/LettreMotivation2.docx
+++ b/Annee2/stage/LettreMotivation2.docx
@@ -120,8 +120,8 @@
         <w:tblLook w:val="04a0" w:noHBand="0" w:noVBand="1" w:firstColumn="1" w:lastRow="0" w:lastColumn="0" w:firstRow="1"/>
       </w:tblPr>
       <w:tblGrid>
-        <w:gridCol w:w="796"/>
-        <w:gridCol w:w="9364"/>
+        <w:gridCol w:w="795"/>
+        <w:gridCol w:w="9365"/>
         <w:gridCol w:w="799"/>
       </w:tblGrid>
       <w:tr>
@@ -130,7 +130,7 @@
         </w:trPr>
         <w:tc>
           <w:tcPr>
-            <w:tcW w:w="796" w:type="dxa"/>
+            <w:tcW w:w="795" w:type="dxa"/>
             <w:tcBorders>
               <w:top w:val="single" w:sz="6" w:space="0" w:color="FFFFFF"/>
               <w:left w:val="single" w:sz="6" w:space="0" w:color="4F674F"/>
@@ -162,7 +162,7 @@
         </w:tc>
         <w:tc>
           <w:tcPr>
-            <w:tcW w:w="9364" w:type="dxa"/>
+            <w:tcW w:w="9365" w:type="dxa"/>
             <w:tcBorders>
               <w:top w:val="single" w:sz="6" w:space="0" w:color="FFFFFF"/>
               <w:left w:val="single" w:sz="6" w:space="0" w:color="FFFFFF"/>
@@ -262,7 +262,25 @@
                 <w:szCs w:val="24"/>
                 <w:lang w:val="fr-FR" w:eastAsia="fr-FR" w:bidi="ar-SA"/>
               </w:rPr>
-              <w:t xml:space="preserve">Au cours de mes recherches de stage, j’ai découvert l’univers de votre entreprise qui m’a directement interpellé. En effet, au-delà de certains commentaires positifs à votre égard, j’ai écouté mon instinct et souhaiterais postuler pour un stage au sein de votre entreprise. </w:t>
+              <w:t>Au cours de mes recherches d’</w:t>
+            </w:r>
+            <w:r>
+              <w:rPr>
+                <w:kern w:val="2"/>
+                <w:sz w:val="24"/>
+                <w:szCs w:val="24"/>
+                <w:lang w:val="fr-FR" w:eastAsia="fr-FR" w:bidi="ar-SA"/>
+              </w:rPr>
+              <w:t>alternance</w:t>
+            </w:r>
+            <w:r>
+              <w:rPr>
+                <w:kern w:val="2"/>
+                <w:sz w:val="24"/>
+                <w:szCs w:val="24"/>
+                <w:lang w:val="fr-FR" w:eastAsia="fr-FR" w:bidi="ar-SA"/>
+              </w:rPr>
+              <w:t xml:space="preserve">, j’ai découvert l’univers de votre entreprise qui m’a directement interpellé. En effet, au-delà de certains commentaires positifs à votre égard, j’ai écouté mon instinct et souhaiterais postuler pour un stage au sein de votre entreprise. </w:t>
             </w:r>
           </w:p>
           <w:p>
@@ -392,25 +410,7 @@
                 <w:szCs w:val="24"/>
                 <w:lang w:val="fr-FR" w:eastAsia="fr-FR" w:bidi="ar-SA"/>
               </w:rPr>
-              <w:t xml:space="preserve">Au cours de ma formation, j’ai été amené à travailler et </w:t>
-            </w:r>
-            <w:r>
-              <w:rPr>
-                <w:kern w:val="2"/>
-                <w:sz w:val="24"/>
-                <w:szCs w:val="24"/>
-                <w:lang w:val="fr-FR" w:eastAsia="fr-FR" w:bidi="ar-SA"/>
-              </w:rPr>
-              <w:t xml:space="preserve">à </w:t>
-            </w:r>
-            <w:r>
-              <w:rPr>
-                <w:kern w:val="2"/>
-                <w:sz w:val="24"/>
-                <w:szCs w:val="24"/>
-                <w:lang w:val="fr-FR" w:eastAsia="fr-FR" w:bidi="ar-SA"/>
-              </w:rPr>
-              <w:t xml:space="preserve">collaborer au sein d’une équipe informatique (en utilisant la méthode agile, notamment). Ces projets m’ont permis de mettre en lumière et de pratiquer les divers enseignements réalisés au cours de mon parcours dans l’enseignement supérieur.   </w:t>
+              <w:t xml:space="preserve">Au cours de ma formation, j’ai été amené à travailler et à collaborer au sein d’une équipe informatique (en utilisant la méthode agile, notamment). Ces projets m’ont permis de mettre en lumière et de pratiquer les divers enseignements réalisés au cours de mon parcours dans l’enseignement supérieur.   </w:t>
             </w:r>
           </w:p>
           <w:p>
@@ -434,43 +434,7 @@
                 <w:szCs w:val="24"/>
                 <w:lang w:val="fr-FR" w:eastAsia="fr-FR" w:bidi="ar-SA"/>
               </w:rPr>
-              <w:t xml:space="preserve">En dehors de ma scolarité, je </w:t>
-            </w:r>
-            <w:r>
-              <w:rPr>
-                <w:kern w:val="2"/>
-                <w:sz w:val="24"/>
-                <w:szCs w:val="24"/>
-                <w:lang w:val="fr-FR" w:eastAsia="fr-FR" w:bidi="ar-SA"/>
-              </w:rPr>
-              <w:t>fais</w:t>
-            </w:r>
-            <w:r>
-              <w:rPr>
-                <w:kern w:val="2"/>
-                <w:sz w:val="24"/>
-                <w:szCs w:val="24"/>
-                <w:lang w:val="fr-FR" w:eastAsia="fr-FR" w:bidi="ar-SA"/>
-              </w:rPr>
-              <w:t xml:space="preserve"> du sport quasi quotidiennement. Étant né au Pays basque et le rugby étant une tradition, je le pratique depuis de nombreuses années. En complément, je pratique la musculation. Cette combinaison m’apporte au quotidien un bien-être physique mais aussi mental et me permet d’avancer au mieux dans ma vie tant au niveau personnel </w:t>
-            </w:r>
-            <w:r>
-              <w:rPr>
-                <w:kern w:val="2"/>
-                <w:sz w:val="24"/>
-                <w:szCs w:val="24"/>
-                <w:lang w:val="fr-FR" w:eastAsia="fr-FR" w:bidi="ar-SA"/>
-              </w:rPr>
-              <w:t>que</w:t>
-            </w:r>
-            <w:r>
-              <w:rPr>
-                <w:kern w:val="2"/>
-                <w:sz w:val="24"/>
-                <w:szCs w:val="24"/>
-                <w:lang w:val="fr-FR" w:eastAsia="fr-FR" w:bidi="ar-SA"/>
-              </w:rPr>
-              <w:t xml:space="preserve"> professionnel. </w:t>
+              <w:t xml:space="preserve">En dehors de ma scolarité, je fais du sport quasi quotidiennement. Étant né au Pays basque et le rugby étant une tradition, je le pratique depuis de nombreuses années. En complément, je pratique la musculation. Cette combinaison m’apporte au quotidien un bien-être physique mais aussi mental et me permet d’avancer au mieux dans ma vie tant au niveau personnel que professionnel. </w:t>
             </w:r>
           </w:p>
           <w:p>

</xml_diff>